<commit_message>
added some introduction notes
</commit_message>
<xml_diff>
--- a/notes/mathematics/logic/logic.docx
+++ b/notes/mathematics/logic/logic.docx
@@ -19,6 +19,38 @@
         <w:t>And Truth</w:t>
       </w:r>
     </w:p>
+    <w:p>
+      <w:pPr>
+        <w:pStyle w:val="Quote"/>
+      </w:pPr>
+      <w:r>
+        <w:t>Proving something requires formal reasoning, starting with things known to be true and connecting them together by incontestable logical inferences</w:t>
+      </w:r>
+    </w:p>
+    <w:p>
+      <w:pPr>
+        <w:pStyle w:val="ListParagraph"/>
+        <w:numPr>
+          <w:ilvl w:val="0"/>
+          <w:numId w:val="50"/>
+        </w:numPr>
+      </w:pPr>
+      <w:r>
+        <w:t>Essential Discrete Mathematics for Computer Science</w:t>
+      </w:r>
+      <w:r>
+        <w:t>;</w:t>
+      </w:r>
+      <w:bookmarkStart w:id="0" w:name="_GoBack"/>
+      <w:bookmarkEnd w:id="0"/>
+      <w:r>
+        <w:t xml:space="preserve"> </w:t>
+      </w:r>
+      <w:r>
+        <w:t>Lewis and Zax</w:t>
+      </w:r>
+    </w:p>
+    <w:p/>
     <w:p>
       <w:r>
         <w:t xml:space="preserve">Given a model </w:t>
@@ -1126,14 +1158,27 @@
       <w:r>
         <w:t xml:space="preserve">Table </w:t>
       </w:r>
-      <w:fldSimple w:instr=" SEQ Table \* ARABIC ">
-        <w:r>
-          <w:rPr>
-            <w:noProof/>
-          </w:rPr>
-          <w:t>3</w:t>
-        </w:r>
-      </w:fldSimple>
+      <w:r>
+        <w:fldChar w:fldCharType="begin"/>
+      </w:r>
+      <w:r>
+        <w:instrText xml:space="preserve"> SEQ Table \* ARABIC </w:instrText>
+      </w:r>
+      <w:r>
+        <w:fldChar w:fldCharType="separate"/>
+      </w:r>
+      <w:r>
+        <w:rPr>
+          <w:noProof/>
+        </w:rPr>
+        <w:t>3</w:t>
+      </w:r>
+      <w:r>
+        <w:rPr>
+          <w:noProof/>
+        </w:rPr>
+        <w:fldChar w:fldCharType="end"/>
+      </w:r>
       <w:r>
         <w:t xml:space="preserve"> Implication truth table</w:t>
       </w:r>
@@ -2288,14 +2333,27 @@
       <w:r>
         <w:t xml:space="preserve">Table </w:t>
       </w:r>
-      <w:fldSimple w:instr=" SEQ Table \* ARABIC ">
-        <w:r>
-          <w:rPr>
-            <w:noProof/>
-          </w:rPr>
-          <w:t>3</w:t>
-        </w:r>
-      </w:fldSimple>
+      <w:r>
+        <w:fldChar w:fldCharType="begin"/>
+      </w:r>
+      <w:r>
+        <w:instrText xml:space="preserve"> SEQ Table \* ARABIC </w:instrText>
+      </w:r>
+      <w:r>
+        <w:fldChar w:fldCharType="separate"/>
+      </w:r>
+      <w:r>
+        <w:rPr>
+          <w:noProof/>
+        </w:rPr>
+        <w:t>3</w:t>
+      </w:r>
+      <w:r>
+        <w:rPr>
+          <w:noProof/>
+        </w:rPr>
+        <w:fldChar w:fldCharType="end"/>
+      </w:r>
       <w:r>
         <w:t xml:space="preserve"> </w:t>
       </w:r>
@@ -3034,8 +3092,6 @@
             <w:pPr>
               <w:cnfStyle w:val="000000000000" w:firstRow="0" w:lastRow="0" w:firstColumn="0" w:lastColumn="0" w:oddVBand="0" w:evenVBand="0" w:oddHBand="0" w:evenHBand="0" w:firstRowFirstColumn="0" w:firstRowLastColumn="0" w:lastRowFirstColumn="0" w:lastRowLastColumn="0"/>
             </w:pPr>
-            <w:bookmarkStart w:id="0" w:name="_GoBack"/>
-            <w:bookmarkEnd w:id="0"/>
           </w:p>
         </w:tc>
       </w:tr>
@@ -4098,7 +4154,7 @@
   <w:abstractNum w:abstractNumId="0" w15:restartNumberingAfterBreak="0">
     <w:nsid w:val="FFFFFF7C"/>
     <w:multiLevelType w:val="singleLevel"/>
-    <w:tmpl w:val="AFEA3044"/>
+    <w:tmpl w:val="81EA51DE"/>
     <w:lvl w:ilvl="0">
       <w:start w:val="1"/>
       <w:numFmt w:val="decimal"/>
@@ -4149,7 +4205,7 @@
   <w:abstractNum w:abstractNumId="3" w15:restartNumberingAfterBreak="0">
     <w:nsid w:val="FFFFFF7F"/>
     <w:multiLevelType w:val="singleLevel"/>
-    <w:tmpl w:val="E11C9D34"/>
+    <w:tmpl w:val="64E0780A"/>
     <w:lvl w:ilvl="0">
       <w:start w:val="1"/>
       <w:numFmt w:val="decimal"/>
@@ -4166,7 +4222,7 @@
   <w:abstractNum w:abstractNumId="4" w15:restartNumberingAfterBreak="0">
     <w:nsid w:val="FFFFFF80"/>
     <w:multiLevelType w:val="singleLevel"/>
-    <w:tmpl w:val="73C017F4"/>
+    <w:tmpl w:val="EB1AEDFC"/>
     <w:lvl w:ilvl="0">
       <w:start w:val="1"/>
       <w:numFmt w:val="bullet"/>
@@ -4186,7 +4242,7 @@
   <w:abstractNum w:abstractNumId="5" w15:restartNumberingAfterBreak="0">
     <w:nsid w:val="FFFFFF81"/>
     <w:multiLevelType w:val="singleLevel"/>
-    <w:tmpl w:val="E6F02026"/>
+    <w:tmpl w:val="76204D68"/>
     <w:lvl w:ilvl="0">
       <w:start w:val="1"/>
       <w:numFmt w:val="bullet"/>
@@ -4206,7 +4262,7 @@
   <w:abstractNum w:abstractNumId="6" w15:restartNumberingAfterBreak="0">
     <w:nsid w:val="FFFFFF82"/>
     <w:multiLevelType w:val="singleLevel"/>
-    <w:tmpl w:val="0DB8CF78"/>
+    <w:tmpl w:val="D31A39CA"/>
     <w:lvl w:ilvl="0">
       <w:start w:val="1"/>
       <w:numFmt w:val="bullet"/>
@@ -5521,6 +5577,118 @@
     </w:lvl>
   </w:abstractNum>
   <w:abstractNum w:abstractNumId="23" w15:restartNumberingAfterBreak="0">
+    <w:nsid w:val="29BA0DA2"/>
+    <w:multiLevelType w:val="hybridMultilevel"/>
+    <w:tmpl w:val="E89E9262"/>
+    <w:lvl w:ilvl="0" w:tplc="70784686">
+      <w:numFmt w:val="bullet"/>
+      <w:lvlText w:val="-"/>
+      <w:lvlJc w:val="left"/>
+      <w:pPr>
+        <w:ind w:left="720" w:hanging="360"/>
+      </w:pPr>
+      <w:rPr>
+        <w:rFonts w:ascii="Times New Roman" w:eastAsiaTheme="minorEastAsia" w:hAnsi="Times New Roman" w:cs="Times New Roman" w:hint="default"/>
+      </w:rPr>
+    </w:lvl>
+    <w:lvl w:ilvl="1" w:tplc="08090003" w:tentative="1">
+      <w:start w:val="1"/>
+      <w:numFmt w:val="bullet"/>
+      <w:lvlText w:val="o"/>
+      <w:lvlJc w:val="left"/>
+      <w:pPr>
+        <w:ind w:left="1440" w:hanging="360"/>
+      </w:pPr>
+      <w:rPr>
+        <w:rFonts w:ascii="Courier New" w:hAnsi="Courier New" w:cs="Courier New" w:hint="default"/>
+      </w:rPr>
+    </w:lvl>
+    <w:lvl w:ilvl="2" w:tplc="08090005" w:tentative="1">
+      <w:start w:val="1"/>
+      <w:numFmt w:val="bullet"/>
+      <w:lvlText w:val=""/>
+      <w:lvlJc w:val="left"/>
+      <w:pPr>
+        <w:ind w:left="2160" w:hanging="360"/>
+      </w:pPr>
+      <w:rPr>
+        <w:rFonts w:ascii="Wingdings" w:hAnsi="Wingdings" w:hint="default"/>
+      </w:rPr>
+    </w:lvl>
+    <w:lvl w:ilvl="3" w:tplc="08090001" w:tentative="1">
+      <w:start w:val="1"/>
+      <w:numFmt w:val="bullet"/>
+      <w:lvlText w:val=""/>
+      <w:lvlJc w:val="left"/>
+      <w:pPr>
+        <w:ind w:left="2880" w:hanging="360"/>
+      </w:pPr>
+      <w:rPr>
+        <w:rFonts w:ascii="Symbol" w:hAnsi="Symbol" w:hint="default"/>
+      </w:rPr>
+    </w:lvl>
+    <w:lvl w:ilvl="4" w:tplc="08090003" w:tentative="1">
+      <w:start w:val="1"/>
+      <w:numFmt w:val="bullet"/>
+      <w:lvlText w:val="o"/>
+      <w:lvlJc w:val="left"/>
+      <w:pPr>
+        <w:ind w:left="3600" w:hanging="360"/>
+      </w:pPr>
+      <w:rPr>
+        <w:rFonts w:ascii="Courier New" w:hAnsi="Courier New" w:cs="Courier New" w:hint="default"/>
+      </w:rPr>
+    </w:lvl>
+    <w:lvl w:ilvl="5" w:tplc="08090005" w:tentative="1">
+      <w:start w:val="1"/>
+      <w:numFmt w:val="bullet"/>
+      <w:lvlText w:val=""/>
+      <w:lvlJc w:val="left"/>
+      <w:pPr>
+        <w:ind w:left="4320" w:hanging="360"/>
+      </w:pPr>
+      <w:rPr>
+        <w:rFonts w:ascii="Wingdings" w:hAnsi="Wingdings" w:hint="default"/>
+      </w:rPr>
+    </w:lvl>
+    <w:lvl w:ilvl="6" w:tplc="08090001" w:tentative="1">
+      <w:start w:val="1"/>
+      <w:numFmt w:val="bullet"/>
+      <w:lvlText w:val=""/>
+      <w:lvlJc w:val="left"/>
+      <w:pPr>
+        <w:ind w:left="5040" w:hanging="360"/>
+      </w:pPr>
+      <w:rPr>
+        <w:rFonts w:ascii="Symbol" w:hAnsi="Symbol" w:hint="default"/>
+      </w:rPr>
+    </w:lvl>
+    <w:lvl w:ilvl="7" w:tplc="08090003" w:tentative="1">
+      <w:start w:val="1"/>
+      <w:numFmt w:val="bullet"/>
+      <w:lvlText w:val="o"/>
+      <w:lvlJc w:val="left"/>
+      <w:pPr>
+        <w:ind w:left="5760" w:hanging="360"/>
+      </w:pPr>
+      <w:rPr>
+        <w:rFonts w:ascii="Courier New" w:hAnsi="Courier New" w:cs="Courier New" w:hint="default"/>
+      </w:rPr>
+    </w:lvl>
+    <w:lvl w:ilvl="8" w:tplc="08090005" w:tentative="1">
+      <w:start w:val="1"/>
+      <w:numFmt w:val="bullet"/>
+      <w:lvlText w:val=""/>
+      <w:lvlJc w:val="left"/>
+      <w:pPr>
+        <w:ind w:left="6480" w:hanging="360"/>
+      </w:pPr>
+      <w:rPr>
+        <w:rFonts w:ascii="Wingdings" w:hAnsi="Wingdings" w:hint="default"/>
+      </w:rPr>
+    </w:lvl>
+  </w:abstractNum>
+  <w:abstractNum w:abstractNumId="24" w15:restartNumberingAfterBreak="0">
     <w:nsid w:val="2CA31859"/>
     <w:multiLevelType w:val="hybridMultilevel"/>
     <w:tmpl w:val="7E3E8372"/>
@@ -5660,7 +5828,7 @@
       </w:rPr>
     </w:lvl>
   </w:abstractNum>
-  <w:abstractNum w:abstractNumId="24" w15:restartNumberingAfterBreak="0">
+  <w:abstractNum w:abstractNumId="25" w15:restartNumberingAfterBreak="0">
     <w:nsid w:val="318169A0"/>
     <w:multiLevelType w:val="hybridMultilevel"/>
     <w:tmpl w:val="F624853C"/>
@@ -5751,7 +5919,7 @@
       </w:pPr>
     </w:lvl>
   </w:abstractNum>
-  <w:abstractNum w:abstractNumId="25" w15:restartNumberingAfterBreak="0">
+  <w:abstractNum w:abstractNumId="26" w15:restartNumberingAfterBreak="0">
     <w:nsid w:val="347C2E4E"/>
     <w:multiLevelType w:val="hybridMultilevel"/>
     <w:tmpl w:val="4CF6051C"/>
@@ -5891,7 +6059,7 @@
       </w:rPr>
     </w:lvl>
   </w:abstractNum>
-  <w:abstractNum w:abstractNumId="26" w15:restartNumberingAfterBreak="0">
+  <w:abstractNum w:abstractNumId="27" w15:restartNumberingAfterBreak="0">
     <w:nsid w:val="3AD658B6"/>
     <w:multiLevelType w:val="hybridMultilevel"/>
     <w:tmpl w:val="1D92D77E"/>
@@ -6004,7 +6172,7 @@
       </w:rPr>
     </w:lvl>
   </w:abstractNum>
-  <w:abstractNum w:abstractNumId="27" w15:restartNumberingAfterBreak="0">
+  <w:abstractNum w:abstractNumId="28" w15:restartNumberingAfterBreak="0">
     <w:nsid w:val="3EFF0C3C"/>
     <w:multiLevelType w:val="hybridMultilevel"/>
     <w:tmpl w:val="395C096E"/>
@@ -6117,7 +6285,7 @@
       </w:rPr>
     </w:lvl>
   </w:abstractNum>
-  <w:abstractNum w:abstractNumId="28" w15:restartNumberingAfterBreak="0">
+  <w:abstractNum w:abstractNumId="29" w15:restartNumberingAfterBreak="0">
     <w:nsid w:val="44617E6E"/>
     <w:multiLevelType w:val="hybridMultilevel"/>
     <w:tmpl w:val="22380998"/>
@@ -6203,7 +6371,7 @@
       </w:pPr>
     </w:lvl>
   </w:abstractNum>
-  <w:abstractNum w:abstractNumId="29" w15:restartNumberingAfterBreak="0">
+  <w:abstractNum w:abstractNumId="30" w15:restartNumberingAfterBreak="0">
     <w:nsid w:val="46FA2492"/>
     <w:multiLevelType w:val="hybridMultilevel"/>
     <w:tmpl w:val="D70C6718"/>
@@ -6293,13 +6461,13 @@
       </w:pPr>
     </w:lvl>
   </w:abstractNum>
-  <w:abstractNum w:abstractNumId="30" w15:restartNumberingAfterBreak="0">
+  <w:abstractNum w:abstractNumId="31" w15:restartNumberingAfterBreak="0">
     <w:nsid w:val="47B40EA8"/>
     <w:multiLevelType w:val="multilevel"/>
     <w:tmpl w:val="FD985614"/>
     <w:numStyleLink w:val="Headings"/>
   </w:abstractNum>
-  <w:abstractNum w:abstractNumId="31" w15:restartNumberingAfterBreak="0">
+  <w:abstractNum w:abstractNumId="32" w15:restartNumberingAfterBreak="0">
     <w:nsid w:val="47F83D70"/>
     <w:multiLevelType w:val="hybridMultilevel"/>
     <w:tmpl w:val="3F7CD1FA"/>
@@ -6385,7 +6553,7 @@
       </w:pPr>
     </w:lvl>
   </w:abstractNum>
-  <w:abstractNum w:abstractNumId="32" w15:restartNumberingAfterBreak="0">
+  <w:abstractNum w:abstractNumId="33" w15:restartNumberingAfterBreak="0">
     <w:nsid w:val="4AEC08E8"/>
     <w:multiLevelType w:val="hybridMultilevel"/>
     <w:tmpl w:val="270C4FFC"/>
@@ -6471,7 +6639,7 @@
       </w:pPr>
     </w:lvl>
   </w:abstractNum>
-  <w:abstractNum w:abstractNumId="33" w15:restartNumberingAfterBreak="0">
+  <w:abstractNum w:abstractNumId="34" w15:restartNumberingAfterBreak="0">
     <w:nsid w:val="4E2761A9"/>
     <w:multiLevelType w:val="multilevel"/>
     <w:tmpl w:val="B5027FBC"/>
@@ -6586,7 +6754,7 @@
       </w:rPr>
     </w:lvl>
   </w:abstractNum>
-  <w:abstractNum w:abstractNumId="34" w15:restartNumberingAfterBreak="0">
+  <w:abstractNum w:abstractNumId="35" w15:restartNumberingAfterBreak="0">
     <w:nsid w:val="524B5914"/>
     <w:multiLevelType w:val="hybridMultilevel"/>
     <w:tmpl w:val="3E8C0B1C"/>
@@ -6699,7 +6867,7 @@
       </w:rPr>
     </w:lvl>
   </w:abstractNum>
-  <w:abstractNum w:abstractNumId="35" w15:restartNumberingAfterBreak="0">
+  <w:abstractNum w:abstractNumId="36" w15:restartNumberingAfterBreak="0">
     <w:nsid w:val="52FF4E36"/>
     <w:multiLevelType w:val="hybridMultilevel"/>
     <w:tmpl w:val="5B24E7DC"/>
@@ -6812,7 +6980,7 @@
       </w:rPr>
     </w:lvl>
   </w:abstractNum>
-  <w:abstractNum w:abstractNumId="36" w15:restartNumberingAfterBreak="0">
+  <w:abstractNum w:abstractNumId="37" w15:restartNumberingAfterBreak="0">
     <w:nsid w:val="53F77C4E"/>
     <w:multiLevelType w:val="hybridMultilevel"/>
     <w:tmpl w:val="A8CAED82"/>
@@ -6898,7 +7066,7 @@
       </w:pPr>
     </w:lvl>
   </w:abstractNum>
-  <w:abstractNum w:abstractNumId="37" w15:restartNumberingAfterBreak="0">
+  <w:abstractNum w:abstractNumId="38" w15:restartNumberingAfterBreak="0">
     <w:nsid w:val="60382246"/>
     <w:multiLevelType w:val="hybridMultilevel"/>
     <w:tmpl w:val="02FCDD94"/>
@@ -7038,7 +7206,7 @@
       </w:rPr>
     </w:lvl>
   </w:abstractNum>
-  <w:abstractNum w:abstractNumId="38" w15:restartNumberingAfterBreak="0">
+  <w:abstractNum w:abstractNumId="39" w15:restartNumberingAfterBreak="0">
     <w:nsid w:val="61DB5CFA"/>
     <w:multiLevelType w:val="hybridMultilevel"/>
     <w:tmpl w:val="5AA0077E"/>
@@ -7127,7 +7295,7 @@
       </w:pPr>
     </w:lvl>
   </w:abstractNum>
-  <w:abstractNum w:abstractNumId="39" w15:restartNumberingAfterBreak="0">
+  <w:abstractNum w:abstractNumId="40" w15:restartNumberingAfterBreak="0">
     <w:nsid w:val="63C71475"/>
     <w:multiLevelType w:val="hybridMultilevel"/>
     <w:tmpl w:val="DF7C35DC"/>
@@ -7214,7 +7382,7 @@
       </w:pPr>
     </w:lvl>
   </w:abstractNum>
-  <w:abstractNum w:abstractNumId="40" w15:restartNumberingAfterBreak="0">
+  <w:abstractNum w:abstractNumId="41" w15:restartNumberingAfterBreak="0">
     <w:nsid w:val="6E1E328C"/>
     <w:multiLevelType w:val="hybridMultilevel"/>
     <w:tmpl w:val="3BA69964"/>
@@ -7327,7 +7495,7 @@
       </w:rPr>
     </w:lvl>
   </w:abstractNum>
-  <w:abstractNum w:abstractNumId="41" w15:restartNumberingAfterBreak="0">
+  <w:abstractNum w:abstractNumId="42" w15:restartNumberingAfterBreak="0">
     <w:nsid w:val="6F6550CE"/>
     <w:multiLevelType w:val="hybridMultilevel"/>
     <w:tmpl w:val="44F282AC"/>
@@ -7467,7 +7635,7 @@
       </w:rPr>
     </w:lvl>
   </w:abstractNum>
-  <w:abstractNum w:abstractNumId="42" w15:restartNumberingAfterBreak="0">
+  <w:abstractNum w:abstractNumId="43" w15:restartNumberingAfterBreak="0">
     <w:nsid w:val="708F69C3"/>
     <w:multiLevelType w:val="hybridMultilevel"/>
     <w:tmpl w:val="69928E22"/>
@@ -7580,7 +7748,7 @@
       </w:rPr>
     </w:lvl>
   </w:abstractNum>
-  <w:abstractNum w:abstractNumId="43" w15:restartNumberingAfterBreak="0">
+  <w:abstractNum w:abstractNumId="44" w15:restartNumberingAfterBreak="0">
     <w:nsid w:val="719A0007"/>
     <w:multiLevelType w:val="hybridMultilevel"/>
     <w:tmpl w:val="C75CA0A6"/>
@@ -7721,7 +7889,7 @@
       </w:rPr>
     </w:lvl>
   </w:abstractNum>
-  <w:abstractNum w:abstractNumId="44" w15:restartNumberingAfterBreak="0">
+  <w:abstractNum w:abstractNumId="45" w15:restartNumberingAfterBreak="0">
     <w:nsid w:val="77B94888"/>
     <w:multiLevelType w:val="hybridMultilevel"/>
     <w:tmpl w:val="B5A640CA"/>
@@ -7861,7 +8029,7 @@
       </w:rPr>
     </w:lvl>
   </w:abstractNum>
-  <w:abstractNum w:abstractNumId="45" w15:restartNumberingAfterBreak="0">
+  <w:abstractNum w:abstractNumId="46" w15:restartNumberingAfterBreak="0">
     <w:nsid w:val="7E8176C6"/>
     <w:multiLevelType w:val="hybridMultilevel"/>
     <w:tmpl w:val="C5583CFC"/>
@@ -8008,7 +8176,7 @@
     <w:abstractNumId w:val="13"/>
   </w:num>
   <w:num w:numId="3">
-    <w:abstractNumId w:val="39"/>
+    <w:abstractNumId w:val="40"/>
   </w:num>
   <w:num w:numId="4">
     <w:abstractNumId w:val="9"/>
@@ -8017,7 +8185,7 @@
     <w:abstractNumId w:val="8"/>
   </w:num>
   <w:num w:numId="6">
-    <w:abstractNumId w:val="33"/>
+    <w:abstractNumId w:val="34"/>
     <w:lvlOverride w:ilvl="0">
       <w:startOverride w:val="1"/>
     </w:lvlOverride>
@@ -8050,10 +8218,10 @@
     <w:abstractNumId w:val="12"/>
   </w:num>
   <w:num w:numId="8">
-    <w:abstractNumId w:val="24"/>
+    <w:abstractNumId w:val="25"/>
   </w:num>
   <w:num w:numId="9">
-    <w:abstractNumId w:val="43"/>
+    <w:abstractNumId w:val="44"/>
   </w:num>
   <w:num w:numId="10">
     <w:abstractNumId w:val="21"/>
@@ -8062,7 +8230,7 @@
     <w:abstractNumId w:val="18"/>
   </w:num>
   <w:num w:numId="12">
-    <w:abstractNumId w:val="45"/>
+    <w:abstractNumId w:val="46"/>
   </w:num>
   <w:num w:numId="13">
     <w:abstractNumId w:val="6"/>
@@ -8080,28 +8248,28 @@
     <w:abstractNumId w:val="0"/>
   </w:num>
   <w:num w:numId="18">
-    <w:abstractNumId w:val="42"/>
+    <w:abstractNumId w:val="43"/>
   </w:num>
   <w:num w:numId="19">
-    <w:abstractNumId w:val="34"/>
+    <w:abstractNumId w:val="35"/>
   </w:num>
   <w:num w:numId="20">
-    <w:abstractNumId w:val="27"/>
+    <w:abstractNumId w:val="28"/>
   </w:num>
   <w:num w:numId="21">
     <w:abstractNumId w:val="17"/>
   </w:num>
   <w:num w:numId="22">
-    <w:abstractNumId w:val="37"/>
+    <w:abstractNumId w:val="38"/>
   </w:num>
   <w:num w:numId="23">
-    <w:abstractNumId w:val="44"/>
+    <w:abstractNumId w:val="45"/>
   </w:num>
   <w:num w:numId="24">
-    <w:abstractNumId w:val="25"/>
+    <w:abstractNumId w:val="26"/>
   </w:num>
   <w:num w:numId="25">
-    <w:abstractNumId w:val="36"/>
+    <w:abstractNumId w:val="37"/>
   </w:num>
   <w:num w:numId="26">
     <w:abstractNumId w:val="10"/>
@@ -8143,16 +8311,16 @@
     <w:abstractNumId w:val="16"/>
   </w:num>
   <w:num w:numId="30">
-    <w:abstractNumId w:val="32"/>
+    <w:abstractNumId w:val="33"/>
   </w:num>
   <w:num w:numId="31">
-    <w:abstractNumId w:val="33"/>
+    <w:abstractNumId w:val="34"/>
   </w:num>
   <w:num w:numId="32">
-    <w:abstractNumId w:val="40"/>
+    <w:abstractNumId w:val="41"/>
   </w:num>
   <w:num w:numId="33">
-    <w:abstractNumId w:val="31"/>
+    <w:abstractNumId w:val="32"/>
   </w:num>
   <w:num w:numId="34">
     <w:abstractNumId w:val="7"/>
@@ -8164,7 +8332,7 @@
     <w:abstractNumId w:val="1"/>
   </w:num>
   <w:num w:numId="37">
-    <w:abstractNumId w:val="28"/>
+    <w:abstractNumId w:val="29"/>
   </w:num>
   <w:num w:numId="38">
     <w:abstractNumId w:val="19"/>
@@ -8173,13 +8341,13 @@
     <w:abstractNumId w:val="20"/>
   </w:num>
   <w:num w:numId="40">
-    <w:abstractNumId w:val="29"/>
+    <w:abstractNumId w:val="30"/>
   </w:num>
   <w:num w:numId="41">
-    <w:abstractNumId w:val="30"/>
+    <w:abstractNumId w:val="31"/>
   </w:num>
   <w:num w:numId="42">
-    <w:abstractNumId w:val="30"/>
+    <w:abstractNumId w:val="31"/>
     <w:lvlOverride w:ilvl="0">
       <w:startOverride w:val="1"/>
     </w:lvlOverride>
@@ -8212,22 +8380,25 @@
     <w:abstractNumId w:val="22"/>
   </w:num>
   <w:num w:numId="44">
-    <w:abstractNumId w:val="38"/>
+    <w:abstractNumId w:val="39"/>
   </w:num>
   <w:num w:numId="45">
-    <w:abstractNumId w:val="23"/>
+    <w:abstractNumId w:val="24"/>
   </w:num>
   <w:num w:numId="46">
-    <w:abstractNumId w:val="41"/>
+    <w:abstractNumId w:val="42"/>
   </w:num>
   <w:num w:numId="47">
-    <w:abstractNumId w:val="35"/>
+    <w:abstractNumId w:val="36"/>
   </w:num>
   <w:num w:numId="48">
     <w:abstractNumId w:val="11"/>
   </w:num>
   <w:num w:numId="49">
-    <w:abstractNumId w:val="26"/>
+    <w:abstractNumId w:val="27"/>
+  </w:num>
+  <w:num w:numId="50">
+    <w:abstractNumId w:val="23"/>
   </w:num>
   <w:numIdMacAtCleanup w:val="12"/>
 </w:numbering>
@@ -8631,7 +8802,7 @@
   <w:style w:type="paragraph" w:default="1" w:styleId="Normal">
     <w:name w:val="Normal"/>
     <w:qFormat/>
-    <w:rsid w:val="00700007"/>
+    <w:rsid w:val="0068089C"/>
     <w:pPr>
       <w:spacing w:after="240" w:line="300" w:lineRule="auto"/>
     </w:pPr>
@@ -8649,7 +8820,7 @@
     <w:link w:val="Heading1Char"/>
     <w:uiPriority w:val="9"/>
     <w:qFormat/>
-    <w:rsid w:val="00700007"/>
+    <w:rsid w:val="0068089C"/>
     <w:pPr>
       <w:keepNext/>
       <w:keepLines/>
@@ -8671,7 +8842,7 @@
     <w:uiPriority w:val="9"/>
     <w:unhideWhenUsed/>
     <w:qFormat/>
-    <w:rsid w:val="00700007"/>
+    <w:rsid w:val="0068089C"/>
     <w:pPr>
       <w:keepNext/>
       <w:keepLines/>
@@ -8692,7 +8863,7 @@
     <w:link w:val="Heading3Char"/>
     <w:uiPriority w:val="9"/>
     <w:unhideWhenUsed/>
-    <w:rsid w:val="00700007"/>
+    <w:rsid w:val="0068089C"/>
     <w:pPr>
       <w:keepNext/>
       <w:keepLines/>
@@ -8713,7 +8884,7 @@
     <w:link w:val="Heading4Char"/>
     <w:uiPriority w:val="9"/>
     <w:unhideWhenUsed/>
-    <w:rsid w:val="00700007"/>
+    <w:rsid w:val="0068089C"/>
     <w:pPr>
       <w:keepNext/>
       <w:keepLines/>
@@ -8736,7 +8907,7 @@
     <w:link w:val="Heading5Char"/>
     <w:uiPriority w:val="9"/>
     <w:unhideWhenUsed/>
-    <w:rsid w:val="00700007"/>
+    <w:rsid w:val="0068089C"/>
     <w:pPr>
       <w:keepNext/>
       <w:keepLines/>
@@ -8760,7 +8931,7 @@
     <w:uiPriority w:val="9"/>
     <w:unhideWhenUsed/>
     <w:qFormat/>
-    <w:rsid w:val="00700007"/>
+    <w:rsid w:val="0068089C"/>
     <w:pPr>
       <w:keepNext/>
       <w:keepLines/>
@@ -8785,7 +8956,7 @@
     <w:semiHidden/>
     <w:unhideWhenUsed/>
     <w:qFormat/>
-    <w:rsid w:val="00700007"/>
+    <w:rsid w:val="0068089C"/>
     <w:pPr>
       <w:keepNext/>
       <w:keepLines/>
@@ -8806,7 +8977,7 @@
     <w:semiHidden/>
     <w:unhideWhenUsed/>
     <w:qFormat/>
-    <w:rsid w:val="00700007"/>
+    <w:rsid w:val="0068089C"/>
     <w:pPr>
       <w:keepNext/>
       <w:keepLines/>
@@ -8829,7 +9000,7 @@
     <w:semiHidden/>
     <w:unhideWhenUsed/>
     <w:qFormat/>
-    <w:rsid w:val="00700007"/>
+    <w:rsid w:val="0068089C"/>
     <w:pPr>
       <w:keepNext/>
       <w:keepLines/>
@@ -8846,7 +9017,7 @@
     <w:uiPriority w:val="1"/>
     <w:semiHidden/>
     <w:unhideWhenUsed/>
-    <w:rsid w:val="00700007"/>
+    <w:rsid w:val="0068089C"/>
   </w:style>
   <w:style w:type="table" w:default="1" w:styleId="TableNormal">
     <w:name w:val="Normal Table"/>
@@ -8868,7 +9039,7 @@
     <w:uiPriority w:val="99"/>
     <w:semiHidden/>
     <w:unhideWhenUsed/>
-    <w:rsid w:val="00700007"/>
+    <w:rsid w:val="0068089C"/>
   </w:style>
   <w:style w:type="paragraph" w:styleId="Title">
     <w:name w:val="Title"/>
@@ -8908,7 +9079,7 @@
     <w:basedOn w:val="DefaultParagraphFont"/>
     <w:link w:val="Heading1"/>
     <w:uiPriority w:val="9"/>
-    <w:rsid w:val="00700007"/>
+    <w:rsid w:val="0068089C"/>
     <w:rPr>
       <w:rFonts w:asciiTheme="majorHAnsi" w:eastAsiaTheme="majorEastAsia" w:hAnsiTheme="majorHAnsi" w:cstheme="majorBidi"/>
       <w:color w:val="31378B" w:themeColor="text2"/>
@@ -8922,7 +9093,7 @@
     <w:basedOn w:val="DefaultParagraphFont"/>
     <w:link w:val="Heading2"/>
     <w:uiPriority w:val="9"/>
-    <w:rsid w:val="00700007"/>
+    <w:rsid w:val="0068089C"/>
     <w:rPr>
       <w:rFonts w:asciiTheme="majorHAnsi" w:eastAsiaTheme="majorEastAsia" w:hAnsiTheme="majorHAnsi" w:cstheme="majorBidi"/>
       <w:color w:val="31378B" w:themeColor="text2"/>
@@ -8936,7 +9107,7 @@
     <w:basedOn w:val="DefaultParagraphFont"/>
     <w:link w:val="Heading3"/>
     <w:uiPriority w:val="9"/>
-    <w:rsid w:val="00700007"/>
+    <w:rsid w:val="0068089C"/>
     <w:rPr>
       <w:rFonts w:asciiTheme="majorHAnsi" w:eastAsiaTheme="majorEastAsia" w:hAnsiTheme="majorHAnsi" w:cstheme="majorBidi"/>
       <w:color w:val="31378B" w:themeColor="text2"/>
@@ -8950,7 +9121,7 @@
     <w:basedOn w:val="DefaultParagraphFont"/>
     <w:link w:val="Heading4"/>
     <w:uiPriority w:val="9"/>
-    <w:rsid w:val="00700007"/>
+    <w:rsid w:val="0068089C"/>
     <w:rPr>
       <w:rFonts w:asciiTheme="majorHAnsi" w:eastAsiaTheme="majorEastAsia" w:hAnsiTheme="majorHAnsi" w:cstheme="majorBidi"/>
       <w:b/>
@@ -8967,7 +9138,7 @@
     <w:basedOn w:val="DefaultParagraphFont"/>
     <w:link w:val="Heading5"/>
     <w:uiPriority w:val="9"/>
-    <w:rsid w:val="00700007"/>
+    <w:rsid w:val="0068089C"/>
     <w:rPr>
       <w:rFonts w:asciiTheme="majorHAnsi" w:eastAsiaTheme="majorEastAsia" w:hAnsiTheme="majorHAnsi" w:cstheme="majorBidi"/>
       <w:b/>
@@ -8983,7 +9154,7 @@
     <w:basedOn w:val="DefaultParagraphFont"/>
     <w:link w:val="Heading6"/>
     <w:uiPriority w:val="9"/>
-    <w:rsid w:val="00700007"/>
+    <w:rsid w:val="0068089C"/>
     <w:rPr>
       <w:rFonts w:asciiTheme="majorHAnsi" w:eastAsiaTheme="majorEastAsia" w:hAnsiTheme="majorHAnsi" w:cstheme="majorBidi"/>
       <w:i/>
@@ -9000,7 +9171,7 @@
     <w:link w:val="Heading7"/>
     <w:uiPriority w:val="9"/>
     <w:semiHidden/>
-    <w:rsid w:val="00700007"/>
+    <w:rsid w:val="0068089C"/>
     <w:rPr>
       <w:rFonts w:asciiTheme="majorHAnsi" w:eastAsiaTheme="majorEastAsia" w:hAnsiTheme="majorHAnsi" w:cstheme="majorBidi"/>
       <w:color w:val="005878" w:themeColor="accent1" w:themeShade="80"/>
@@ -9014,7 +9185,7 @@
     <w:link w:val="Heading8"/>
     <w:uiPriority w:val="9"/>
     <w:semiHidden/>
-    <w:rsid w:val="00700007"/>
+    <w:rsid w:val="0068089C"/>
     <w:rPr>
       <w:rFonts w:asciiTheme="majorHAnsi" w:eastAsiaTheme="majorEastAsia" w:hAnsiTheme="majorHAnsi" w:cstheme="majorBidi"/>
       <w:color w:val="244061" w:themeColor="accent2" w:themeShade="80"/>
@@ -9029,7 +9200,7 @@
     <w:link w:val="Heading9"/>
     <w:uiPriority w:val="9"/>
     <w:semiHidden/>
-    <w:rsid w:val="00700007"/>
+    <w:rsid w:val="0068089C"/>
     <w:rPr>
       <w:rFonts w:asciiTheme="majorHAnsi" w:eastAsiaTheme="majorEastAsia" w:hAnsiTheme="majorHAnsi" w:cstheme="majorBidi"/>
       <w:color w:val="005878" w:themeColor="accent6" w:themeShade="80"/>
@@ -9041,7 +9212,7 @@
     <w:name w:val="Hyperlink"/>
     <w:basedOn w:val="DefaultParagraphFont"/>
     <w:uiPriority w:val="99"/>
-    <w:rsid w:val="00700007"/>
+    <w:rsid w:val="0068089C"/>
     <w:rPr>
       <w:rFonts w:cs="Times New Roman"/>
       <w:color w:val="0000FF"/>
@@ -9052,7 +9223,7 @@
     <w:name w:val="FollowedHyperlink"/>
     <w:basedOn w:val="DefaultParagraphFont"/>
     <w:uiPriority w:val="99"/>
-    <w:rsid w:val="00700007"/>
+    <w:rsid w:val="0068089C"/>
     <w:rPr>
       <w:rFonts w:cs="Times New Roman"/>
       <w:color w:val="606420"/>
@@ -9063,7 +9234,7 @@
     <w:name w:val="page number"/>
     <w:basedOn w:val="DefaultParagraphFont"/>
     <w:uiPriority w:val="99"/>
-    <w:rsid w:val="00700007"/>
+    <w:rsid w:val="0068089C"/>
     <w:rPr>
       <w:rFonts w:cs="Times New Roman"/>
     </w:rPr>
@@ -9074,7 +9245,7 @@
     <w:uiPriority w:val="99"/>
     <w:semiHidden/>
     <w:unhideWhenUsed/>
-    <w:rsid w:val="00700007"/>
+    <w:rsid w:val="0068089C"/>
     <w:rPr>
       <w:color w:val="808080"/>
       <w:shd w:val="clear" w:color="auto" w:fill="E6E6E6"/>
@@ -9086,7 +9257,7 @@
     <w:next w:val="Normal"/>
     <w:autoRedefine/>
     <w:qFormat/>
-    <w:rsid w:val="00700007"/>
+    <w:rsid w:val="0068089C"/>
     <w:pPr>
       <w:pBdr>
         <w:top w:val="none" w:sz="0" w:space="0" w:color="auto"/>
@@ -9102,7 +9273,7 @@
     <w:basedOn w:val="Normal"/>
     <w:link w:val="CommandChar"/>
     <w:qFormat/>
-    <w:rsid w:val="00700007"/>
+    <w:rsid w:val="0068089C"/>
     <w:pPr>
       <w:spacing w:line="240" w:lineRule="auto"/>
       <w:ind w:left="284"/>
@@ -9116,7 +9287,7 @@
     <w:name w:val="Code Heading"/>
     <w:basedOn w:val="Normal"/>
     <w:uiPriority w:val="99"/>
-    <w:rsid w:val="00700007"/>
+    <w:rsid w:val="0068089C"/>
     <w:pPr>
       <w:autoSpaceDE w:val="0"/>
       <w:autoSpaceDN w:val="0"/>
@@ -9135,7 +9306,7 @@
     <w:basedOn w:val="BodyText"/>
     <w:link w:val="PathChar"/>
     <w:qFormat/>
-    <w:rsid w:val="00700007"/>
+    <w:rsid w:val="0068089C"/>
     <w:pPr>
       <w:jc w:val="both"/>
     </w:pPr>
@@ -9150,7 +9321,7 @@
     <w:basedOn w:val="DefaultParagraphFont"/>
     <w:uiPriority w:val="99"/>
     <w:semiHidden/>
-    <w:rsid w:val="00700007"/>
+    <w:rsid w:val="0068089C"/>
     <w:rPr>
       <w:color w:val="808080"/>
     </w:rPr>
@@ -9162,7 +9333,7 @@
     <w:uiPriority w:val="99"/>
     <w:semiHidden/>
     <w:unhideWhenUsed/>
-    <w:rsid w:val="00700007"/>
+    <w:rsid w:val="0068089C"/>
     <w:pPr>
       <w:tabs>
         <w:tab w:val="left" w:pos="916"/>
@@ -9196,7 +9367,7 @@
     <w:link w:val="HTMLPreformatted"/>
     <w:uiPriority w:val="99"/>
     <w:semiHidden/>
-    <w:rsid w:val="00700007"/>
+    <w:rsid w:val="0068089C"/>
     <w:rPr>
       <w:rFonts w:ascii="Courier New" w:eastAsiaTheme="minorEastAsia" w:hAnsi="Courier New" w:cs="Courier New"/>
       <w:color w:val="000000" w:themeColor="text1"/>
@@ -9210,7 +9381,7 @@
     <w:basedOn w:val="SourceCode"/>
     <w:link w:val="SourceCodeStrongChar"/>
     <w:qFormat/>
-    <w:rsid w:val="00700007"/>
+    <w:rsid w:val="0068089C"/>
     <w:rPr>
       <w:b/>
     </w:rPr>
@@ -9218,7 +9389,7 @@
   <w:style w:type="numbering" w:customStyle="1" w:styleId="KennysListStyles">
     <w:name w:val="KennysListStyles"/>
     <w:uiPriority w:val="99"/>
-    <w:rsid w:val="00700007"/>
+    <w:rsid w:val="0068089C"/>
     <w:pPr>
       <w:numPr>
         <w:numId w:val="1"/>
@@ -9230,7 +9401,7 @@
     <w:basedOn w:val="Normal"/>
     <w:next w:val="Answer"/>
     <w:qFormat/>
-    <w:rsid w:val="00700007"/>
+    <w:rsid w:val="0068089C"/>
     <w:rPr>
       <w:b/>
     </w:rPr>
@@ -9239,7 +9410,7 @@
     <w:name w:val="Answer"/>
     <w:basedOn w:val="Normal"/>
     <w:qFormat/>
-    <w:rsid w:val="00700007"/>
+    <w:rsid w:val="0068089C"/>
     <w:pPr>
       <w:spacing w:line="240" w:lineRule="auto"/>
       <w:ind w:left="720"/>
@@ -9252,7 +9423,7 @@
     <w:name w:val="Chapter Heading"/>
     <w:basedOn w:val="Heading1"/>
     <w:qFormat/>
-    <w:rsid w:val="00700007"/>
+    <w:rsid w:val="0068089C"/>
     <w:pPr>
       <w:numPr>
         <w:numId w:val="6"/>
@@ -9268,7 +9439,7 @@
     <w:name w:val="Table Grid"/>
     <w:basedOn w:val="TableNormal"/>
     <w:uiPriority w:val="59"/>
-    <w:rsid w:val="00700007"/>
+    <w:rsid w:val="0068089C"/>
     <w:tblPr>
       <w:tblBorders>
         <w:top w:val="single" w:sz="4" w:space="0" w:color="auto"/>
@@ -9283,7 +9454,7 @@
   <w:style w:type="numbering" w:customStyle="1" w:styleId="Headings">
     <w:name w:val="Headings"/>
     <w:uiPriority w:val="99"/>
-    <w:rsid w:val="00700007"/>
+    <w:rsid w:val="0068089C"/>
     <w:pPr>
       <w:numPr>
         <w:numId w:val="2"/>
@@ -9294,7 +9465,7 @@
     <w:name w:val="Question Section"/>
     <w:basedOn w:val="Heading2"/>
     <w:qFormat/>
-    <w:rsid w:val="00700007"/>
+    <w:rsid w:val="0068089C"/>
     <w:rPr>
       <w:b/>
       <w:color w:val="403152" w:themeColor="accent4" w:themeShade="80"/>
@@ -9304,7 +9475,7 @@
     <w:name w:val="Table Caption"/>
     <w:basedOn w:val="Normal"/>
     <w:qFormat/>
-    <w:rsid w:val="00700007"/>
+    <w:rsid w:val="0068089C"/>
     <w:rPr>
       <w:smallCaps/>
     </w:rPr>
@@ -9312,7 +9483,7 @@
   <w:style w:type="paragraph" w:customStyle="1" w:styleId="SourceCodeCaption">
     <w:name w:val="Source Code Caption"/>
     <w:basedOn w:val="Normal"/>
-    <w:rsid w:val="00700007"/>
+    <w:rsid w:val="0068089C"/>
     <w:pPr>
       <w:spacing w:after="0" w:line="240" w:lineRule="auto"/>
     </w:pPr>
@@ -9325,7 +9496,7 @@
     <w:name w:val="Code Listing"/>
     <w:basedOn w:val="Normal"/>
     <w:qFormat/>
-    <w:rsid w:val="00700007"/>
+    <w:rsid w:val="0068089C"/>
     <w:pPr>
       <w:keepNext/>
       <w:shd w:val="clear" w:color="auto" w:fill="FFFFFF" w:themeFill="background1"/>
@@ -9347,7 +9518,7 @@
     <w:link w:val="QuoteChar"/>
     <w:uiPriority w:val="29"/>
     <w:qFormat/>
-    <w:rsid w:val="00700007"/>
+    <w:rsid w:val="0068089C"/>
     <w:pPr>
       <w:spacing w:before="120"/>
       <w:ind w:left="720" w:right="720"/>
@@ -9363,7 +9534,7 @@
     <w:basedOn w:val="DefaultParagraphFont"/>
     <w:link w:val="Quote"/>
     <w:uiPriority w:val="29"/>
-    <w:rsid w:val="00700007"/>
+    <w:rsid w:val="0068089C"/>
     <w:rPr>
       <w:rFonts w:eastAsiaTheme="minorEastAsia"/>
       <w:i/>
@@ -9380,7 +9551,7 @@
     <w:uiPriority w:val="35"/>
     <w:unhideWhenUsed/>
     <w:qFormat/>
-    <w:rsid w:val="00700007"/>
+    <w:rsid w:val="0068089C"/>
     <w:pPr>
       <w:ind w:left="240"/>
     </w:pPr>
@@ -9397,7 +9568,7 @@
     <w:basedOn w:val="Normal"/>
     <w:next w:val="ListBullet"/>
     <w:qFormat/>
-    <w:rsid w:val="00700007"/>
+    <w:rsid w:val="0068089C"/>
     <w:rPr>
       <w:b/>
       <w:smallCaps/>
@@ -9407,7 +9578,7 @@
     <w:name w:val="Numbered List"/>
     <w:basedOn w:val="Normal"/>
     <w:qFormat/>
-    <w:rsid w:val="00700007"/>
+    <w:rsid w:val="0068089C"/>
     <w:pPr>
       <w:numPr>
         <w:numId w:val="3"/>
@@ -9424,7 +9595,7 @@
     <w:basedOn w:val="Normal"/>
     <w:next w:val="ListNumber"/>
     <w:qFormat/>
-    <w:rsid w:val="00700007"/>
+    <w:rsid w:val="0068089C"/>
     <w:pPr>
       <w:ind w:left="357" w:hanging="357"/>
       <w:contextualSpacing/>
@@ -9439,7 +9610,7 @@
     <w:basedOn w:val="Normal"/>
     <w:uiPriority w:val="99"/>
     <w:unhideWhenUsed/>
-    <w:rsid w:val="00700007"/>
+    <w:rsid w:val="0068089C"/>
     <w:pPr>
       <w:numPr>
         <w:numId w:val="4"/>
@@ -9450,14 +9621,14 @@
   <w:style w:type="paragraph" w:customStyle="1" w:styleId="NumberedBullet">
     <w:name w:val="Numbered Bullet"/>
     <w:basedOn w:val="NumberedList"/>
-    <w:rsid w:val="00700007"/>
+    <w:rsid w:val="0068089C"/>
   </w:style>
   <w:style w:type="paragraph" w:styleId="ListNumber">
     <w:name w:val="List Number"/>
     <w:basedOn w:val="Normal"/>
     <w:uiPriority w:val="99"/>
     <w:unhideWhenUsed/>
-    <w:rsid w:val="00700007"/>
+    <w:rsid w:val="0068089C"/>
     <w:pPr>
       <w:numPr>
         <w:numId w:val="5"/>
@@ -9469,7 +9640,7 @@
     <w:name w:val="RowAndColumnStyle"/>
     <w:basedOn w:val="TableNormal"/>
     <w:uiPriority w:val="99"/>
-    <w:rsid w:val="00700007"/>
+    <w:rsid w:val="0068089C"/>
     <w:pPr>
       <w:spacing w:after="0" w:line="240" w:lineRule="auto"/>
     </w:pPr>
@@ -9547,7 +9718,7 @@
     <w:name w:val="ColumnHeaderTableStyle"/>
     <w:basedOn w:val="TableNormal"/>
     <w:uiPriority w:val="99"/>
-    <w:rsid w:val="00700007"/>
+    <w:rsid w:val="0068089C"/>
     <w:pPr>
       <w:spacing w:before="120" w:after="120" w:line="240" w:lineRule="auto"/>
     </w:pPr>
@@ -9618,7 +9789,7 @@
     <w:name w:val="ColumnHeaderOnly"/>
     <w:basedOn w:val="TableNormal"/>
     <w:uiPriority w:val="99"/>
-    <w:rsid w:val="00700007"/>
+    <w:rsid w:val="0068089C"/>
     <w:rPr>
       <w:rFonts w:eastAsiaTheme="minorEastAsia"/>
       <w:lang w:eastAsia="en-GB"/>
@@ -9629,7 +9800,7 @@
     <w:name w:val="Command Output"/>
     <w:basedOn w:val="Normal"/>
     <w:qFormat/>
-    <w:rsid w:val="00700007"/>
+    <w:rsid w:val="0068089C"/>
     <w:pPr>
       <w:spacing w:after="0" w:line="240" w:lineRule="auto"/>
       <w:ind w:left="284"/>
@@ -9645,7 +9816,7 @@
     <w:basedOn w:val="DefaultParagraphFont"/>
     <w:uiPriority w:val="20"/>
     <w:qFormat/>
-    <w:rsid w:val="00700007"/>
+    <w:rsid w:val="0068089C"/>
     <w:rPr>
       <w:i/>
       <w:iCs/>
@@ -9656,7 +9827,7 @@
     <w:basedOn w:val="DefaultParagraphFont"/>
     <w:uiPriority w:val="21"/>
     <w:qFormat/>
-    <w:rsid w:val="00700007"/>
+    <w:rsid w:val="0068089C"/>
     <w:rPr>
       <w:b w:val="0"/>
       <w:bCs w:val="0"/>
@@ -9670,7 +9841,7 @@
     <w:basedOn w:val="Normal"/>
     <w:next w:val="Normal"/>
     <w:qFormat/>
-    <w:rsid w:val="00700007"/>
+    <w:rsid w:val="0068089C"/>
     <w:pPr>
       <w:spacing w:before="240"/>
     </w:pPr>
@@ -9685,7 +9856,7 @@
     <w:next w:val="Normal"/>
     <w:autoRedefine/>
     <w:qFormat/>
-    <w:rsid w:val="00700007"/>
+    <w:rsid w:val="0068089C"/>
     <w:pPr>
       <w:pBdr>
         <w:top w:val="single" w:sz="24" w:space="5" w:color="auto"/>
@@ -9712,7 +9883,7 @@
     <w:link w:val="HeaderChar"/>
     <w:uiPriority w:val="99"/>
     <w:unhideWhenUsed/>
-    <w:rsid w:val="00700007"/>
+    <w:rsid w:val="0068089C"/>
     <w:pPr>
       <w:tabs>
         <w:tab w:val="center" w:pos="4513"/>
@@ -9720,17 +9891,21 @@
       </w:tabs>
       <w:spacing w:after="0" w:line="240" w:lineRule="auto"/>
     </w:pPr>
+    <w:rPr>
+      <w:color w:val="31378B" w:themeColor="text2"/>
+      <w:sz w:val="32"/>
+    </w:rPr>
   </w:style>
   <w:style w:type="character" w:customStyle="1" w:styleId="HeaderChar">
     <w:name w:val="Header Char"/>
     <w:basedOn w:val="DefaultParagraphFont"/>
     <w:link w:val="Header"/>
     <w:uiPriority w:val="99"/>
-    <w:rsid w:val="00700007"/>
+    <w:rsid w:val="0068089C"/>
     <w:rPr>
       <w:rFonts w:eastAsiaTheme="minorEastAsia"/>
-      <w:color w:val="000000" w:themeColor="text1"/>
-      <w:sz w:val="24"/>
+      <w:color w:val="31378B" w:themeColor="text2"/>
+      <w:sz w:val="32"/>
       <w:lang w:eastAsia="en-GB"/>
     </w:rPr>
   </w:style>
@@ -9740,7 +9915,7 @@
     <w:link w:val="FooterChar"/>
     <w:uiPriority w:val="99"/>
     <w:unhideWhenUsed/>
-    <w:rsid w:val="00700007"/>
+    <w:rsid w:val="0068089C"/>
     <w:pPr>
       <w:tabs>
         <w:tab w:val="center" w:pos="4513"/>
@@ -9754,7 +9929,7 @@
     <w:basedOn w:val="DefaultParagraphFont"/>
     <w:link w:val="Footer"/>
     <w:uiPriority w:val="99"/>
-    <w:rsid w:val="00700007"/>
+    <w:rsid w:val="0068089C"/>
     <w:rPr>
       <w:rFonts w:eastAsiaTheme="minorEastAsia"/>
       <w:color w:val="000000" w:themeColor="text1"/>
@@ -9766,7 +9941,7 @@
     <w:name w:val="Question Sub Section"/>
     <w:basedOn w:val="Heading3"/>
     <w:qFormat/>
-    <w:rsid w:val="00700007"/>
+    <w:rsid w:val="0068089C"/>
     <w:rPr>
       <w:smallCaps/>
     </w:rPr>
@@ -9775,7 +9950,7 @@
     <w:name w:val="Table Cell Normal"/>
     <w:basedOn w:val="Normal"/>
     <w:qFormat/>
-    <w:rsid w:val="00700007"/>
+    <w:rsid w:val="0068089C"/>
     <w:pPr>
       <w:spacing w:before="120" w:after="120" w:line="240" w:lineRule="auto"/>
     </w:pPr>
@@ -9786,7 +9961,7 @@
     <w:next w:val="BodyText"/>
     <w:link w:val="strongChar"/>
     <w:qFormat/>
-    <w:rsid w:val="00700007"/>
+    <w:rsid w:val="0068089C"/>
     <w:rPr>
       <w:b/>
       <w:lang w:eastAsia="fi-FI"/>
@@ -9798,7 +9973,7 @@
     <w:next w:val="BodyText"/>
     <w:link w:val="emphasisChar"/>
     <w:qFormat/>
-    <w:rsid w:val="00700007"/>
+    <w:rsid w:val="0068089C"/>
     <w:rPr>
       <w:i/>
       <w:lang w:eastAsia="fi-FI"/>
@@ -9810,7 +9985,7 @@
     <w:basedOn w:val="Normal"/>
     <w:link w:val="BodyTextChar"/>
     <w:unhideWhenUsed/>
-    <w:rsid w:val="00700007"/>
+    <w:rsid w:val="0068089C"/>
     <w:pPr>
       <w:spacing w:after="120"/>
     </w:pPr>
@@ -9820,7 +9995,7 @@
     <w:aliases w:val="b Char"/>
     <w:basedOn w:val="DefaultParagraphFont"/>
     <w:link w:val="BodyText"/>
-    <w:rsid w:val="00700007"/>
+    <w:rsid w:val="0068089C"/>
     <w:rPr>
       <w:rFonts w:eastAsiaTheme="minorEastAsia"/>
       <w:color w:val="000000" w:themeColor="text1"/>
@@ -9832,7 +10007,7 @@
     <w:name w:val="strong Char"/>
     <w:basedOn w:val="DefaultParagraphFont"/>
     <w:link w:val="Strong1"/>
-    <w:rsid w:val="00700007"/>
+    <w:rsid w:val="0068089C"/>
     <w:rPr>
       <w:rFonts w:eastAsiaTheme="minorEastAsia"/>
       <w:b/>
@@ -9845,7 +10020,7 @@
     <w:name w:val="Path Char"/>
     <w:basedOn w:val="BodyTextChar"/>
     <w:link w:val="Path"/>
-    <w:rsid w:val="00700007"/>
+    <w:rsid w:val="0068089C"/>
     <w:rPr>
       <w:rFonts w:ascii="Courier New" w:eastAsiaTheme="minorEastAsia" w:hAnsi="Courier New"/>
       <w:noProof/>
@@ -9858,7 +10033,7 @@
     <w:name w:val="emphasis Char"/>
     <w:basedOn w:val="DefaultParagraphFont"/>
     <w:link w:val="Emphasis1"/>
-    <w:rsid w:val="00700007"/>
+    <w:rsid w:val="0068089C"/>
     <w:rPr>
       <w:rFonts w:eastAsiaTheme="minorEastAsia"/>
       <w:i/>
@@ -9873,7 +10048,7 @@
     <w:uiPriority w:val="99"/>
     <w:semiHidden/>
     <w:unhideWhenUsed/>
-    <w:rsid w:val="00700007"/>
+    <w:rsid w:val="0068089C"/>
     <w:rPr>
       <w:i/>
       <w:iCs/>
@@ -9883,7 +10058,7 @@
     <w:name w:val="Command Char"/>
     <w:basedOn w:val="DefaultParagraphFont"/>
     <w:link w:val="Command"/>
-    <w:rsid w:val="00700007"/>
+    <w:rsid w:val="0068089C"/>
     <w:rPr>
       <w:rFonts w:ascii="Courier New" w:eastAsiaTheme="minorEastAsia" w:hAnsi="Courier New"/>
       <w:color w:val="000000" w:themeColor="text1"/>
@@ -9896,7 +10071,7 @@
     <w:basedOn w:val="Normal"/>
     <w:link w:val="SourceCodeChar"/>
     <w:qFormat/>
-    <w:rsid w:val="00700007"/>
+    <w:rsid w:val="0068089C"/>
     <w:pPr>
       <w:spacing w:before="240" w:after="360" w:line="240" w:lineRule="auto"/>
       <w:ind w:left="238"/>
@@ -9914,7 +10089,7 @@
     <w:name w:val="Source Code Char"/>
     <w:basedOn w:val="DefaultParagraphFont"/>
     <w:link w:val="SourceCode"/>
-    <w:rsid w:val="00700007"/>
+    <w:rsid w:val="0068089C"/>
     <w:rPr>
       <w:rFonts w:ascii="Courier New" w:eastAsiaTheme="minorEastAsia" w:hAnsi="Courier New" w:cs="Consolas"/>
       <w:noProof/>
@@ -9928,7 +10103,7 @@
     <w:name w:val="Source Code Strong Char"/>
     <w:basedOn w:val="SourceCodeChar"/>
     <w:link w:val="SourceCodeStrong"/>
-    <w:rsid w:val="00700007"/>
+    <w:rsid w:val="0068089C"/>
     <w:rPr>
       <w:rFonts w:ascii="Courier New" w:eastAsiaTheme="minorEastAsia" w:hAnsi="Courier New" w:cs="Consolas"/>
       <w:b/>
@@ -9943,7 +10118,7 @@
     <w:name w:val="NumberedDescription"/>
     <w:basedOn w:val="TableNormal"/>
     <w:uiPriority w:val="99"/>
-    <w:rsid w:val="00700007"/>
+    <w:rsid w:val="0068089C"/>
     <w:pPr>
       <w:spacing w:after="0" w:line="240" w:lineRule="auto"/>
     </w:pPr>
@@ -9969,7 +10144,7 @@
     <w:name w:val="Document Title"/>
     <w:basedOn w:val="ChapterHeading"/>
     <w:qFormat/>
-    <w:rsid w:val="00700007"/>
+    <w:rsid w:val="0068089C"/>
     <w:pPr>
       <w:numPr>
         <w:numId w:val="0"/>
@@ -9986,7 +10161,7 @@
     <w:name w:val="Sub Title"/>
     <w:basedOn w:val="Heading1"/>
     <w:qFormat/>
-    <w:rsid w:val="00700007"/>
+    <w:rsid w:val="0068089C"/>
     <w:pPr>
       <w:spacing w:before="0"/>
       <w:jc w:val="right"/>
@@ -10002,7 +10177,7 @@
     <w:name w:val="Contains Section"/>
     <w:basedOn w:val="ListBullet"/>
     <w:qFormat/>
-    <w:rsid w:val="00700007"/>
+    <w:rsid w:val="0068089C"/>
     <w:pPr>
       <w:spacing w:after="0"/>
       <w:ind w:left="924" w:hanging="357"/>
@@ -10012,7 +10187,7 @@
     <w:name w:val="`"/>
     <w:basedOn w:val="Normal"/>
     <w:qFormat/>
-    <w:rsid w:val="00700007"/>
+    <w:rsid w:val="0068089C"/>
     <w:pPr>
       <w:pBdr>
         <w:bottom w:val="single" w:sz="4" w:space="1" w:color="auto"/>
@@ -10023,7 +10198,7 @@
     <w:name w:val="Contains Header"/>
     <w:basedOn w:val="ListBulletHeader"/>
     <w:qFormat/>
-    <w:rsid w:val="00700007"/>
+    <w:rsid w:val="0068089C"/>
     <w:pPr>
       <w:pBdr>
         <w:top w:val="single" w:sz="4" w:space="12" w:color="auto"/>
@@ -10035,7 +10210,7 @@
     <w:name w:val="Contains End"/>
     <w:basedOn w:val="Normal"/>
     <w:qFormat/>
-    <w:rsid w:val="00700007"/>
+    <w:rsid w:val="0068089C"/>
     <w:pPr>
       <w:pBdr>
         <w:bottom w:val="single" w:sz="4" w:space="1" w:color="auto"/>
@@ -10047,7 +10222,7 @@
     <w:name w:val="Quote CallOut"/>
     <w:basedOn w:val="Normal"/>
     <w:qFormat/>
-    <w:rsid w:val="00700007"/>
+    <w:rsid w:val="0068089C"/>
     <w:pPr>
       <w:pBdr>
         <w:left w:val="single" w:sz="24" w:space="12" w:color="00B0F0" w:themeColor="accent1"/>
@@ -10064,7 +10239,7 @@
     <w:basedOn w:val="QuoteCallOut"/>
     <w:next w:val="QuoteCallOut"/>
     <w:qFormat/>
-    <w:rsid w:val="00700007"/>
+    <w:rsid w:val="0068089C"/>
     <w:rPr>
       <w:b/>
       <w:smallCaps/>
@@ -10074,7 +10249,7 @@
     <w:name w:val="SimpleDefinition"/>
     <w:basedOn w:val="TableNormal"/>
     <w:uiPriority w:val="99"/>
-    <w:rsid w:val="00700007"/>
+    <w:rsid w:val="0068089C"/>
     <w:pPr>
       <w:spacing w:after="0" w:line="240" w:lineRule="auto"/>
     </w:pPr>
@@ -10143,7 +10318,7 @@
     <w:name w:val="Figure Style"/>
     <w:basedOn w:val="Normal"/>
     <w:qFormat/>
-    <w:rsid w:val="00700007"/>
+    <w:rsid w:val="0068089C"/>
     <w:pPr>
       <w:shd w:val="clear" w:color="auto" w:fill="FFFFFF" w:themeFill="background1"/>
       <w:spacing w:before="240"/>
@@ -10156,7 +10331,7 @@
     <w:basedOn w:val="Caption"/>
     <w:next w:val="Normal"/>
     <w:qFormat/>
-    <w:rsid w:val="00700007"/>
+    <w:rsid w:val="0068089C"/>
     <w:rPr>
       <w:i w:val="0"/>
       <w:color w:val="auto"/>
@@ -10166,7 +10341,7 @@
     <w:name w:val="Table Header"/>
     <w:basedOn w:val="ListBulletHeader"/>
     <w:qFormat/>
-    <w:rsid w:val="00700007"/>
+    <w:rsid w:val="0068089C"/>
     <w:pPr>
       <w:spacing w:after="120"/>
     </w:pPr>
@@ -10212,7 +10387,7 @@
     <w:name w:val="TutorialStep"/>
     <w:basedOn w:val="Normal"/>
     <w:qFormat/>
-    <w:rsid w:val="00700007"/>
+    <w:rsid w:val="0068089C"/>
     <w:pPr>
       <w:numPr>
         <w:numId w:val="7"/>
@@ -10228,7 +10403,7 @@
     <w:name w:val="Question Ankied"/>
     <w:basedOn w:val="Question"/>
     <w:qFormat/>
-    <w:rsid w:val="00700007"/>
+    <w:rsid w:val="0068089C"/>
     <w:rPr>
       <w:color w:val="7F7F7F" w:themeColor="text1" w:themeTint="80"/>
     </w:rPr>
@@ -10238,7 +10413,7 @@
     <w:basedOn w:val="Normal"/>
     <w:next w:val="Heading1"/>
     <w:qFormat/>
-    <w:rsid w:val="00700007"/>
+    <w:rsid w:val="0068089C"/>
     <w:rPr>
       <w:rFonts w:asciiTheme="majorHAnsi" w:hAnsiTheme="majorHAnsi"/>
       <w:color w:val="31378B" w:themeColor="text2"/>
@@ -10250,7 +10425,7 @@
     <w:name w:val="Appendice"/>
     <w:basedOn w:val="Heading2"/>
     <w:qFormat/>
-    <w:rsid w:val="00700007"/>
+    <w:rsid w:val="0068089C"/>
     <w:rPr>
       <w:sz w:val="28"/>
       <w:lang w:eastAsia="fi-FI"/>
@@ -10260,7 +10435,7 @@
     <w:name w:val="Question Esoteric"/>
     <w:basedOn w:val="Normal"/>
     <w:qFormat/>
-    <w:rsid w:val="00700007"/>
+    <w:rsid w:val="0068089C"/>
     <w:rPr>
       <w:color w:val="4BACC6" w:themeColor="accent5"/>
     </w:rPr>
@@ -10269,24 +10444,24 @@
     <w:name w:val="ToDo Section"/>
     <w:basedOn w:val="Heading1"/>
     <w:qFormat/>
-    <w:rsid w:val="00700007"/>
+    <w:rsid w:val="0068089C"/>
   </w:style>
   <w:style w:type="paragraph" w:customStyle="1" w:styleId="ToDoQuestionHeader">
     <w:name w:val="ToDo Question Header"/>
     <w:basedOn w:val="Question"/>
     <w:qFormat/>
-    <w:rsid w:val="00700007"/>
+    <w:rsid w:val="0068089C"/>
   </w:style>
   <w:style w:type="paragraph" w:customStyle="1" w:styleId="ToDoDetails">
     <w:name w:val="ToDoDetails"/>
     <w:basedOn w:val="Normal"/>
     <w:qFormat/>
-    <w:rsid w:val="00700007"/>
+    <w:rsid w:val="0068089C"/>
   </w:style>
   <w:style w:type="paragraph" w:customStyle="1" w:styleId="CodeExampleCode">
     <w:name w:val="Code Example Code"/>
     <w:basedOn w:val="Normal"/>
-    <w:rsid w:val="00700007"/>
+    <w:rsid w:val="0068089C"/>
     <w:rPr>
       <w:rFonts w:ascii="Times New Roman" w:eastAsia="Times New Roman" w:hAnsi="Times New Roman" w:cs="Times New Roman"/>
       <w:b/>
@@ -10299,7 +10474,7 @@
     <w:name w:val="Code Example Diagram"/>
     <w:basedOn w:val="Normal"/>
     <w:qFormat/>
-    <w:rsid w:val="00700007"/>
+    <w:rsid w:val="0068089C"/>
     <w:pPr>
       <w:spacing w:after="160" w:line="240" w:lineRule="auto"/>
     </w:pPr>
@@ -10313,7 +10488,7 @@
     <w:name w:val="Code Example Runtime"/>
     <w:basedOn w:val="Normal"/>
     <w:qFormat/>
-    <w:rsid w:val="00700007"/>
+    <w:rsid w:val="0068089C"/>
     <w:pPr>
       <w:spacing w:after="160" w:line="240" w:lineRule="auto"/>
     </w:pPr>
@@ -10328,7 +10503,7 @@
     <w:basedOn w:val="Normal"/>
     <w:link w:val="CodeExampleHeadingChar"/>
     <w:qFormat/>
-    <w:rsid w:val="00700007"/>
+    <w:rsid w:val="0068089C"/>
     <w:rPr>
       <w:b/>
       <w:smallCaps/>
@@ -10601,20 +10776,20 @@
     <w:name w:val="Headin"/>
     <w:basedOn w:val="Normal"/>
     <w:qFormat/>
-    <w:rsid w:val="00700007"/>
+    <w:rsid w:val="0068089C"/>
   </w:style>
   <w:style w:type="paragraph" w:customStyle="1" w:styleId="questionsubsection2">
     <w:name w:val="question sub section 2"/>
     <w:basedOn w:val="Heading4"/>
     <w:qFormat/>
-    <w:rsid w:val="00700007"/>
+    <w:rsid w:val="0068089C"/>
   </w:style>
   <w:style w:type="paragraph" w:customStyle="1" w:styleId="ListBulletHeader2">
     <w:name w:val="List Bullet Header 2"/>
     <w:basedOn w:val="Normal"/>
     <w:next w:val="ListBullet"/>
     <w:qFormat/>
-    <w:rsid w:val="00700007"/>
+    <w:rsid w:val="0068089C"/>
     <w:pPr>
       <w:spacing w:after="120"/>
     </w:pPr>
@@ -10799,16 +10974,19 @@
   </w:style>
   <w:style w:type="paragraph" w:customStyle="1" w:styleId="Def">
     <w:name w:val="Def"/>
-    <w:basedOn w:val="CodeExampleHeading"/>
+    <w:basedOn w:val="Heading5"/>
     <w:link w:val="DefChar"/>
     <w:qFormat/>
-    <w:rsid w:val="00700007"/>
+    <w:rsid w:val="0068089C"/>
+    <w:rPr>
+      <w:color w:val="31378B" w:themeColor="text2"/>
+    </w:rPr>
   </w:style>
   <w:style w:type="character" w:customStyle="1" w:styleId="CodeExampleHeadingChar">
     <w:name w:val="Code Example Heading Char"/>
     <w:basedOn w:val="DefaultParagraphFont"/>
     <w:link w:val="CodeExampleHeading"/>
-    <w:rsid w:val="00700007"/>
+    <w:rsid w:val="0068089C"/>
     <w:rPr>
       <w:rFonts w:eastAsiaTheme="minorEastAsia"/>
       <w:b/>
@@ -10822,14 +11000,25 @@
     <w:name w:val="Def Char"/>
     <w:basedOn w:val="CodeExampleHeadingChar"/>
     <w:link w:val="Def"/>
-    <w:rsid w:val="00700007"/>
+    <w:rsid w:val="0068089C"/>
     <w:rPr>
-      <w:rFonts w:eastAsiaTheme="minorEastAsia"/>
+      <w:rFonts w:asciiTheme="majorHAnsi" w:eastAsiaTheme="majorEastAsia" w:hAnsiTheme="majorHAnsi" w:cstheme="majorBidi"/>
       <w:b/>
-      <w:smallCaps/>
+      <w:iCs/>
+      <w:smallCaps w:val="0"/>
       <w:color w:val="31378B" w:themeColor="text2"/>
-      <w:sz w:val="28"/>
-      <w:lang w:eastAsia="fi-FI"/>
+      <w:sz w:val="20"/>
+      <w:szCs w:val="24"/>
+      <w:lang w:eastAsia="en-GB"/>
+    </w:rPr>
+  </w:style>
+  <w:style w:type="paragraph" w:customStyle="1" w:styleId="ProofHeading">
+    <w:name w:val="Proof Heading"/>
+    <w:basedOn w:val="Def"/>
+    <w:qFormat/>
+    <w:rsid w:val="0068089C"/>
+    <w:rPr>
+      <w:color w:val="00B0F0" w:themeColor="accent1"/>
     </w:rPr>
   </w:style>
 </w:styles>
@@ -11034,7 +11223,7 @@
 </file>
 
 <file path=customXml/itemProps1.xml><?xml version="1.0" encoding="utf-8"?>
-<ds:datastoreItem xmlns:ds="http://schemas.openxmlformats.org/officeDocument/2006/customXml" ds:itemID="{A4E072CD-43AA-462A-BDEB-B7B6B2BBEC71}">
+<ds:datastoreItem xmlns:ds="http://schemas.openxmlformats.org/officeDocument/2006/customXml" ds:itemID="{D1934564-D155-4A83-B355-D89EA603BE7F}">
   <ds:schemaRefs>
     <ds:schemaRef ds:uri="http://schemas.openxmlformats.org/officeDocument/2006/bibliography"/>
   </ds:schemaRefs>

</xml_diff>